<commit_message>
Added notes on docs
</commit_message>
<xml_diff>
--- a/Documentation/Documentacion.docx
+++ b/Documentation/Documentacion.docx
@@ -61,6 +61,17 @@
         <w:t>s y uso de memoria.</w:t>
       </w:r>
     </w:p>
+    <w:p>
+      <w:r>
+        <w:t>NOTA: Se usa la autenticación del robot para hacer las llamadas de API, es decir, los permisos de lectura/escritura asociados son los que tenga el usuario robot</w:t>
+      </w:r>
+      <w:r>
+        <w:t xml:space="preserve"> (o, durante el desarrollo, el usuario asociado a la licencia de desarrollo)</w:t>
+      </w:r>
+      <w:r>
+        <w:t xml:space="preserve"> que haga uso de las actividades. No depende de un usuario externo.</w:t>
+      </w:r>
+    </w:p>
     <w:p/>
     <w:p>
       <w:pPr>
@@ -287,10 +298,7 @@
       </w:r>
       <w:proofErr w:type="spellEnd"/>
       <w:r>
-        <w:t xml:space="preserve">: </w:t>
-      </w:r>
-      <w:r>
-        <w:t>{</w:t>
+        <w:t>: {</w:t>
       </w:r>
       <w:proofErr w:type="spellStart"/>
       <w:r>
@@ -298,10 +306,7 @@
       </w:r>
       <w:proofErr w:type="spellEnd"/>
       <w:r>
-        <w:t>}</w:t>
-      </w:r>
-      <w:r>
-        <w:t xml:space="preserve"> -&gt; Obtiene solo lo</w:t>
+        <w:t>} -&gt; Obtiene solo lo</w:t>
       </w:r>
       <w:r>
         <w:t>s ítems de prioridad “High”.</w:t>
@@ -508,7 +513,6 @@
         <w:rPr>
           <w:lang w:val="en-US"/>
         </w:rPr>
-        <w:lastRenderedPageBreak/>
         <w:t xml:space="preserve">Get Queue Items </w:t>
       </w:r>
       <w:proofErr w:type="gramStart"/>
@@ -827,53 +831,16 @@
       </w:r>
     </w:p>
     <w:p>
-      <w:pPr>
-        <w:rPr>
-          <w:lang w:val="en-US"/>
-        </w:rPr>
-      </w:pPr>
-      <w:proofErr w:type="spellStart"/>
-      <w:r>
-        <w:rPr>
-          <w:lang w:val="en-US"/>
-        </w:rPr>
+      <w:proofErr w:type="spellStart"/>
+      <w:r>
         <w:t>TransactionItem.SpecificContent</w:t>
       </w:r>
       <w:proofErr w:type="spellEnd"/>
       <w:r>
-        <w:rPr>
-          <w:lang w:val="en-US"/>
-        </w:rPr>
-        <w:t xml:space="preserve">(“Data1”) = “Dato </w:t>
-      </w:r>
-      <w:proofErr w:type="spellStart"/>
-      <w:r>
-        <w:rPr>
-          <w:lang w:val="en-US"/>
-        </w:rPr>
-        <w:t>C</w:t>
-      </w:r>
-      <w:r>
-        <w:rPr>
-          <w:lang w:val="en-US"/>
-        </w:rPr>
-        <w:t>ambiado</w:t>
-      </w:r>
-      <w:proofErr w:type="spellEnd"/>
-      <w:r>
-        <w:rPr>
-          <w:lang w:val="en-US"/>
-        </w:rPr>
-        <w:t>”</w:t>
-      </w:r>
-    </w:p>
-    <w:p>
-      <w:pPr>
-        <w:rPr>
-          <w:lang w:val="en-US"/>
-        </w:rPr>
-      </w:pPr>
-    </w:p>
+        <w:t>(“Data1”) = “Dato Cambiado”</w:t>
+      </w:r>
+    </w:p>
+    <w:p/>
     <w:p>
       <w:r>
         <w:t xml:space="preserve">Y después se usa </w:t>

</xml_diff>